<commit_message>
Add title pages to all labs
</commit_message>
<xml_diff>
--- a/ТК/Lab1/Report.docx
+++ b/ТК/Lab1/Report.docx
@@ -4,9 +4,230 @@
   <w:body>
     <w:p>
       <w:pPr>
+        <w:spacing w:line="240" w:lineRule="auto"/>
         <w:jc w:val="center"/>
       </w:pPr>
       <w:r>
+        <w:t>Министерство науки и высшего образования Российской Федерации</w:t>
+      </w:r>
+    </w:p>
+    <w:p>
+      <w:pPr>
+        <w:spacing w:line="240" w:lineRule="auto"/>
+        <w:jc w:val="center"/>
+      </w:pPr>
+      <w:r>
+        <w:t>Севастопольский государственный университет</w:t>
+      </w:r>
+    </w:p>
+    <w:p>
+      <w:pPr>
+        <w:spacing w:line="240" w:lineRule="auto"/>
+        <w:jc w:val="center"/>
+      </w:pPr>
+      <w:r>
+        <w:t>Кафедра ИС</w:t>
+      </w:r>
+    </w:p>
+    <w:p/>
+    <w:p/>
+    <w:p/>
+    <w:p/>
+    <w:p>
+      <w:pPr>
+        <w:spacing w:line="240" w:lineRule="auto"/>
+        <w:jc w:val="center"/>
+      </w:pPr>
+      <w:r>
+        <w:t>Отчет</w:t>
+      </w:r>
+    </w:p>
+    <w:p>
+      <w:pPr>
+        <w:spacing w:line="240" w:lineRule="auto"/>
+        <w:jc w:val="center"/>
+      </w:pPr>
+      <w:r>
+        <w:t>По дисциплине: «</w:t>
+      </w:r>
+      <w:r>
+        <w:t>Теория кодирования</w:t>
+      </w:r>
+      <w:r>
+        <w:t>»</w:t>
+      </w:r>
+    </w:p>
+    <w:p>
+      <w:pPr>
+        <w:spacing w:line="240" w:lineRule="auto"/>
+        <w:jc w:val="center"/>
+      </w:pPr>
+      <w:r>
+        <w:t>Лабораторная работа №</w:t>
+      </w:r>
+      <w:r>
+        <w:t xml:space="preserve"> 1</w:t>
+      </w:r>
+    </w:p>
+    <w:p>
+      <w:pPr>
+        <w:spacing w:line="240" w:lineRule="auto"/>
+        <w:jc w:val="center"/>
+        <w:rPr>
+          <w:bCs/>
+        </w:rPr>
+      </w:pPr>
+      <w:r>
+        <w:rPr>
+          <w:bCs/>
+        </w:rPr>
+        <w:t>«</w:t>
+      </w:r>
+      <w:r>
+        <w:rPr>
+          <w:bCs/>
+        </w:rPr>
+        <w:t>И</w:t>
+      </w:r>
+      <w:r>
+        <w:rPr>
+          <w:bCs/>
+        </w:rPr>
+        <w:t>сследование первичных кодов</w:t>
+      </w:r>
+      <w:r>
+        <w:rPr>
+          <w:bCs/>
+        </w:rPr>
+        <w:t xml:space="preserve"> </w:t>
+      </w:r>
+      <w:r>
+        <w:rPr>
+          <w:bCs/>
+        </w:rPr>
+        <w:t>обмена информацией и простейших</w:t>
+      </w:r>
+      <w:r>
+        <w:rPr>
+          <w:bCs/>
+        </w:rPr>
+        <w:t xml:space="preserve"> </w:t>
+      </w:r>
+      <w:r>
+        <w:rPr>
+          <w:bCs/>
+        </w:rPr>
+        <w:t>методов сжатия данных</w:t>
+      </w:r>
+      <w:r>
+        <w:rPr>
+          <w:bCs/>
+        </w:rPr>
+        <w:t>»</w:t>
+      </w:r>
+    </w:p>
+    <w:p>
+      <w:pPr>
+        <w:jc w:val="center"/>
+      </w:pPr>
+    </w:p>
+    <w:p>
+      <w:pPr>
+        <w:jc w:val="center"/>
+      </w:pPr>
+    </w:p>
+    <w:p>
+      <w:pPr>
+        <w:jc w:val="center"/>
+      </w:pPr>
+    </w:p>
+    <w:p>
+      <w:pPr>
+        <w:spacing w:line="240" w:lineRule="auto"/>
+        <w:ind w:left="4956"/>
+      </w:pPr>
+      <w:r>
+        <w:t>Выполнил</w:t>
+      </w:r>
+      <w:r>
+        <w:t xml:space="preserve"> </w:t>
+      </w:r>
+      <w:r>
+        <w:t>ст. гр. ИС/б-17-2-о</w:t>
+      </w:r>
+    </w:p>
+    <w:p>
+      <w:pPr>
+        <w:spacing w:line="240" w:lineRule="auto"/>
+        <w:ind w:left="4956"/>
+      </w:pPr>
+      <w:r>
+        <w:t>Горбенко К. Н.</w:t>
+      </w:r>
+    </w:p>
+    <w:p>
+      <w:pPr>
+        <w:pStyle w:val="aa"/>
+        <w:spacing w:before="280" w:after="280"/>
+        <w:ind w:left="4956"/>
+        <w:jc w:val="left"/>
+      </w:pPr>
+      <w:r>
+        <w:rPr>
+          <w:color w:val="000000"/>
+          <w:szCs w:val="28"/>
+        </w:rPr>
+        <w:t>Проверил:</w:t>
+      </w:r>
+    </w:p>
+    <w:p>
+      <w:pPr>
+        <w:spacing w:line="240" w:lineRule="auto"/>
+        <w:ind w:left="4956"/>
+      </w:pPr>
+      <w:r>
+        <w:t>Чернега В.С.</w:t>
+      </w:r>
+    </w:p>
+    <w:p>
+      <w:pPr>
+        <w:jc w:val="center"/>
+      </w:pPr>
+    </w:p>
+    <w:p/>
+    <w:p/>
+    <w:p/>
+    <w:p/>
+    <w:p>
+      <w:pPr>
+        <w:spacing w:line="240" w:lineRule="auto"/>
+        <w:jc w:val="center"/>
+      </w:pPr>
+      <w:r>
+        <w:t xml:space="preserve">Севастополь </w:t>
+      </w:r>
+    </w:p>
+    <w:p>
+      <w:pPr>
+        <w:spacing w:line="240" w:lineRule="auto"/>
+        <w:jc w:val="center"/>
+      </w:pPr>
+      <w:bookmarkStart w:id="0" w:name="_Hlk19257531"/>
+      <w:r>
+        <w:t>20</w:t>
+      </w:r>
+      <w:bookmarkEnd w:id="0"/>
+      <w:r>
+        <w:t>20</w:t>
+      </w:r>
+    </w:p>
+    <w:p>
+      <w:pPr>
+        <w:spacing w:line="240" w:lineRule="auto"/>
+        <w:jc w:val="center"/>
+      </w:pPr>
+      <w:r>
+        <w:lastRenderedPageBreak/>
         <w:t>ЦЕЛЬ РАБОТЫ</w:t>
       </w:r>
     </w:p>
@@ -16,10 +237,7 @@
       </w:pPr>
       <w:r>
         <w:tab/>
-        <w:t xml:space="preserve">Углубление теоретических знаний в области оптимального кодирования данных в информационных системах, исследование способов построения таблиц кодирования первичных кодов и простейших методов сжатия символьных </w:t>
-      </w:r>
-      <w:r>
-        <w:t>последовательностей, приобретение практических навыков исследования процессов кодирования информационных сообщений.</w:t>
+        <w:t>Углубление теоретических знаний в области оптимального кодирования данных в информационных системах, исследование способов построения таблиц кодирования первичных кодов и простейших методов сжатия символьных последовательностей, приобретение практических навыков исследования процессов кодирования информационных сообщений.</w:t>
       </w:r>
     </w:p>
     <w:p>
@@ -37,31 +255,12 @@
     </w:p>
     <w:p>
       <w:r>
-        <w:t>1. Набрать в текстовом редакторе (Блокноте) строку произвольного сообщения размером 10-15 символов и сохранит</w:t>
-      </w:r>
-      <w:r>
-        <w:t xml:space="preserve">ь ее в файле. </w:t>
-      </w:r>
-    </w:p>
-    <w:p>
-      <w:r>
-        <w:t xml:space="preserve">2. Открыть сохраненный файл в </w:t>
-      </w:r>
-      <w:proofErr w:type="spellStart"/>
-      <w:r>
-        <w:t>Total</w:t>
-      </w:r>
-      <w:proofErr w:type="spellEnd"/>
-      <w:r>
-        <w:t xml:space="preserve"> </w:t>
-      </w:r>
-      <w:proofErr w:type="spellStart"/>
-      <w:r>
-        <w:t>Commander</w:t>
-      </w:r>
-      <w:proofErr w:type="spellEnd"/>
-      <w:r>
-        <w:t xml:space="preserve"> в режиме просмотра (F3) и найти кодировки, в которых происходит правильное отображение текста. </w:t>
+        <w:t xml:space="preserve">1. Набрать в текстовом редакторе (Блокноте) строку произвольного сообщения размером 10-15 символов и сохранить ее в файле. </w:t>
+      </w:r>
+    </w:p>
+    <w:p>
+      <w:r>
+        <w:t xml:space="preserve">2. Открыть сохраненный файл в Total Commander в режиме просмотра (F3) и найти кодировки, в которых происходит правильное отображение текста. </w:t>
       </w:r>
     </w:p>
     <w:p>
@@ -71,18 +270,12 @@
     </w:p>
     <w:p>
       <w:r>
-        <w:t>4. Найти символы кодируемой строки в таблице С</w:t>
-      </w:r>
-      <w:r>
-        <w:t xml:space="preserve">Р-1251, выписать их десятичные коды и представить их в двоичном виде. Сравнить эти коды с представлением символов в 16-ричном коде. </w:t>
-      </w:r>
-    </w:p>
-    <w:p>
-      <w:r>
-        <w:t xml:space="preserve">5. Посмотреть кодируемую строку при кодировке ASCII/DOS, выписать 16- коды символов и сравнить их с кодами соответствующих </w:t>
-      </w:r>
-      <w:r>
-        <w:t xml:space="preserve">символов при использовании кодовой страницы СР-1251. </w:t>
+        <w:t xml:space="preserve">4. Найти символы кодируемой строки в таблице СР-1251, выписать их десятичные коды и представить их в двоичном виде. Сравнить эти коды с представлением символов в 16-ричном коде. </w:t>
+      </w:r>
+    </w:p>
+    <w:p>
+      <w:r>
+        <w:t xml:space="preserve">5. Посмотреть кодируемую строку при кодировке ASCII/DOS, выписать 16- коды символов и сравнить их с кодами соответствующих символов при использовании кодовой страницы СР-1251. </w:t>
       </w:r>
     </w:p>
     <w:p>
@@ -92,19 +285,12 @@
     </w:p>
     <w:p>
       <w:r>
-        <w:t xml:space="preserve">7. Вычислить объем видеофайла, содержащего данные для отображения на экране дисплея с </w:t>
-      </w:r>
-      <w:r>
-        <w:t xml:space="preserve">разрешающей способностью 800×600 изображения, в котором на синем фоне в центре экрана располагается красный прямоугольник размером 20×20 пикселей. </w:t>
-      </w:r>
-    </w:p>
-    <w:p>
-      <w:r>
-        <w:lastRenderedPageBreak/>
-        <w:t xml:space="preserve">8. Закодировать содержимое видеофайла методом RLE и определить объем сжатого файла и рассчитать коэффициент </w:t>
-      </w:r>
-      <w:r>
-        <w:t>компрессии.</w:t>
+        <w:t xml:space="preserve">7. Вычислить объем видеофайла, содержащего данные для отображения на экране дисплея с разрешающей способностью 800×600 изображения, в котором на синем фоне в центре экрана располагается красный прямоугольник размером 20×20 пикселей. </w:t>
+      </w:r>
+    </w:p>
+    <w:p>
+      <w:r>
+        <w:t>8. Закодировать содержимое видеофайла методом RLE и определить объем сжатого файла и рассчитать коэффициент компрессии.</w:t>
       </w:r>
     </w:p>
     <w:p>
@@ -112,6 +298,7 @@
         <w:jc w:val="center"/>
       </w:pPr>
       <w:r>
+        <w:lastRenderedPageBreak/>
         <w:t>ХОД РАБОТЫ</w:t>
       </w:r>
     </w:p>
@@ -126,10 +313,7 @@
         <w:t>UTF</w:t>
       </w:r>
       <w:r>
-        <w:t>-8, а в код</w:t>
-      </w:r>
-      <w:r>
-        <w:t xml:space="preserve">ировке </w:t>
+        <w:t xml:space="preserve">-8, а в кодировке </w:t>
       </w:r>
       <w:r>
         <w:rPr>
@@ -216,10 +400,7 @@
     </w:p>
     <w:p>
       <w:r>
-        <w:t xml:space="preserve">2. </w:t>
-      </w:r>
-      <w:r>
-        <w:t>Записать закодированную строку в 16-ричном коде.</w:t>
+        <w:t>2. Записать закодированную строку в 16-ричном коде.</w:t>
       </w:r>
     </w:p>
     <w:p>
@@ -1257,6 +1438,7 @@
     </w:p>
     <w:p>
       <w:r>
+        <w:lastRenderedPageBreak/>
         <w:t xml:space="preserve">5. Таблица символов в кодировке </w:t>
       </w:r>
       <w:r>
@@ -2306,10 +2488,7 @@
     </w:p>
     <w:p>
       <w:r>
-        <w:t xml:space="preserve">Без кодировки </w:t>
-      </w:r>
-      <w:r>
-        <w:t>объем видеофайла будет равен:</w:t>
+        <w:t>Без кодировки объем видеофайла будет равен:</w:t>
       </w:r>
     </w:p>
     <w:p>
@@ -2421,10 +2600,7 @@
         <w:t>FF</w:t>
       </w:r>
       <w:r>
-        <w:t xml:space="preserve"> С20 FF0000 С390 000</w:t>
-      </w:r>
-      <w:r>
-        <w:t>0</w:t>
+        <w:t xml:space="preserve"> С20 FF0000 С390 0000</w:t>
       </w:r>
       <w:r>
         <w:rPr>
@@ -2455,7 +2631,6 @@
     </w:p>
     <w:p>
       <w:r>
-        <w:lastRenderedPageBreak/>
         <w:t>Получаем объем: 780 * 10 байт + 20 * 29 байт = 8380 байт</w:t>
       </w:r>
     </w:p>
@@ -2489,10 +2664,7 @@
       </w:pPr>
       <w:r>
         <w:tab/>
-        <w:t xml:space="preserve">В ходе лабораторной работы были углублены теоретические знаний в области оптимального кодирования данных в </w:t>
-      </w:r>
-      <w:r>
-        <w:t>информационных системах. Также были исследованы способы построения таблиц кодирования первичных кодов и простейших методов сжатия символьных последовательностей.</w:t>
+        <w:t>В ходе лабораторной работы были углублены теоретические знаний в области оптимального кодирования данных в информационных системах. Также были исследованы способы построения таблиц кодирования первичных кодов и простейших методов сжатия символьных последовательностей.</w:t>
       </w:r>
     </w:p>
     <w:sectPr>
@@ -2618,7 +2790,7 @@
     <w:lsdException w:name="E-mail Signature" w:semiHidden="1" w:unhideWhenUsed="1"/>
     <w:lsdException w:name="HTML Top of Form" w:semiHidden="1" w:unhideWhenUsed="1"/>
     <w:lsdException w:name="HTML Bottom of Form" w:semiHidden="1" w:unhideWhenUsed="1"/>
-    <w:lsdException w:name="Normal (Web)" w:semiHidden="1" w:unhideWhenUsed="1"/>
+    <w:lsdException w:name="Normal (Web)" w:semiHidden="1" w:unhideWhenUsed="1" w:qFormat="1"/>
     <w:lsdException w:name="HTML Acronym" w:semiHidden="1" w:unhideWhenUsed="1"/>
     <w:lsdException w:name="HTML Address" w:semiHidden="1" w:unhideWhenUsed="1"/>
     <w:lsdException w:name="HTML Cite" w:semiHidden="1" w:unhideWhenUsed="1"/>
@@ -2629,6 +2801,7 @@
     <w:lsdException w:name="HTML Sample" w:semiHidden="1" w:unhideWhenUsed="1"/>
     <w:lsdException w:name="HTML Typewriter" w:semiHidden="1" w:unhideWhenUsed="1"/>
     <w:lsdException w:name="HTML Variable" w:semiHidden="1" w:unhideWhenUsed="1"/>
+    <w:lsdException w:name="Normal Table" w:semiHidden="1" w:unhideWhenUsed="1"/>
     <w:lsdException w:name="annotation subject" w:semiHidden="1" w:unhideWhenUsed="1"/>
     <w:lsdException w:name="No List" w:semiHidden="1" w:unhideWhenUsed="1"/>
     <w:lsdException w:name="Outline List 1" w:semiHidden="1" w:unhideWhenUsed="1"/>
@@ -2675,8 +2848,10 @@
     <w:lsdException w:name="Table Subtle 2" w:semiHidden="1" w:unhideWhenUsed="1"/>
     <w:lsdException w:name="Table Web 1" w:semiHidden="1" w:unhideWhenUsed="1"/>
     <w:lsdException w:name="Table Web 2" w:semiHidden="1" w:unhideWhenUsed="1"/>
+    <w:lsdException w:name="Table Web 3" w:semiHidden="1" w:unhideWhenUsed="1"/>
     <w:lsdException w:name="Balloon Text" w:semiHidden="1" w:unhideWhenUsed="1"/>
     <w:lsdException w:name="Table Grid" w:uiPriority="39"/>
+    <w:lsdException w:name="Table Theme" w:semiHidden="1" w:unhideWhenUsed="1"/>
     <w:lsdException w:name="Placeholder Text" w:semiHidden="1"/>
     <w:lsdException w:name="No Spacing" w:uiPriority="1" w:qFormat="1"/>
     <w:lsdException w:name="Light Shading" w:uiPriority="60"/>
@@ -3008,6 +3183,24 @@
       </w:tblBorders>
     </w:tblPr>
   </w:style>
+  <w:style w:type="paragraph" w:styleId="aa">
+    <w:name w:val="Normal (Web)"/>
+    <w:basedOn w:val="a"/>
+    <w:uiPriority w:val="99"/>
+    <w:unhideWhenUsed/>
+    <w:qFormat/>
+    <w:rsid w:val="007B62FE"/>
+    <w:pPr>
+      <w:suppressAutoHyphens w:val="0"/>
+      <w:spacing w:beforeAutospacing="1" w:afterAutospacing="1" w:line="240" w:lineRule="auto"/>
+      <w:jc w:val="both"/>
+    </w:pPr>
+    <w:rPr>
+      <w:rFonts w:eastAsia="Times New Roman"/>
+      <w:szCs w:val="24"/>
+      <w:lang w:eastAsia="ru-RU"/>
+    </w:rPr>
+  </w:style>
 </w:styles>
 </file>
 

</xml_diff>